<commit_message>
ajout de la premiere partie
</commit_message>
<xml_diff>
--- a/workspace/projet_msn/src/doc/FTI_ProjetReseau_FARDILHA_PILLIER_COIFFINET_GAUTIER.docx
+++ b/workspace/projet_msn/src/doc/FTI_ProjetReseau_FARDILHA_PILLIER_COIFFINET_GAUTIER.docx
@@ -1060,6 +1060,8 @@
       </w:r>
     </w:p>
     <w:p/>
+    <w:bookmarkStart w:id="0" w:name="_GoBack"/>
+    <w:bookmarkEnd w:id="0"/>
     <w:p>
       <w:pPr>
         <w:pStyle w:val="TM1"/>
@@ -1082,13 +1084,13 @@
       <w:r>
         <w:fldChar w:fldCharType="separate"/>
       </w:r>
-      <w:hyperlink w:anchor="_Toc373833372" w:history="1">
+      <w:hyperlink w:anchor="_Toc373850485" w:history="1">
         <w:r>
           <w:rPr>
             <w:rStyle w:val="Lienhypertexte"/>
             <w:noProof/>
           </w:rPr>
-          <w:t>Interface de connexion</w:t>
+          <w:t>Prérequis : accès à l’application</w:t>
         </w:r>
         <w:r>
           <w:rPr>
@@ -1109,7 +1111,7 @@
             <w:noProof/>
             <w:webHidden/>
           </w:rPr>
-          <w:instrText xml:space="preserve"> PAGEREF _Toc373833372 \h </w:instrText>
+          <w:instrText xml:space="preserve"> PAGEREF _Toc373850485 \h </w:instrText>
         </w:r>
         <w:r>
           <w:rPr>
@@ -1142,6 +1144,148 @@
     </w:p>
     <w:p>
       <w:pPr>
+        <w:pStyle w:val="TM1"/>
+        <w:tabs>
+          <w:tab w:val="right" w:leader="dot" w:pos="9628"/>
+        </w:tabs>
+        <w:rPr>
+          <w:rFonts w:asciiTheme="minorHAnsi" w:eastAsiaTheme="minorEastAsia" w:hAnsiTheme="minorHAnsi" w:cstheme="minorBidi"/>
+          <w:noProof/>
+          <w:sz w:val="22"/>
+          <w:szCs w:val="22"/>
+        </w:rPr>
+      </w:pPr>
+      <w:hyperlink w:anchor="_Toc373850486" w:history="1">
+        <w:r>
+          <w:rPr>
+            <w:rStyle w:val="Lienhypertexte"/>
+            <w:noProof/>
+          </w:rPr>
+          <w:t>Interface de connexion</w:t>
+        </w:r>
+        <w:r>
+          <w:rPr>
+            <w:noProof/>
+            <w:webHidden/>
+          </w:rPr>
+          <w:tab/>
+        </w:r>
+        <w:r>
+          <w:rPr>
+            <w:noProof/>
+            <w:webHidden/>
+          </w:rPr>
+          <w:fldChar w:fldCharType="begin"/>
+        </w:r>
+        <w:r>
+          <w:rPr>
+            <w:noProof/>
+            <w:webHidden/>
+          </w:rPr>
+          <w:instrText xml:space="preserve"> PAGEREF _Toc373850486 \h </w:instrText>
+        </w:r>
+        <w:r>
+          <w:rPr>
+            <w:noProof/>
+            <w:webHidden/>
+          </w:rPr>
+        </w:r>
+        <w:r>
+          <w:rPr>
+            <w:noProof/>
+            <w:webHidden/>
+          </w:rPr>
+          <w:fldChar w:fldCharType="separate"/>
+        </w:r>
+        <w:r>
+          <w:rPr>
+            <w:noProof/>
+            <w:webHidden/>
+          </w:rPr>
+          <w:t>3</w:t>
+        </w:r>
+        <w:r>
+          <w:rPr>
+            <w:noProof/>
+            <w:webHidden/>
+          </w:rPr>
+          <w:fldChar w:fldCharType="end"/>
+        </w:r>
+      </w:hyperlink>
+    </w:p>
+    <w:p>
+      <w:pPr>
+        <w:pStyle w:val="TM1"/>
+        <w:tabs>
+          <w:tab w:val="right" w:leader="dot" w:pos="9628"/>
+        </w:tabs>
+        <w:rPr>
+          <w:rFonts w:asciiTheme="minorHAnsi" w:eastAsiaTheme="minorEastAsia" w:hAnsiTheme="minorHAnsi" w:cstheme="minorBidi"/>
+          <w:noProof/>
+          <w:sz w:val="22"/>
+          <w:szCs w:val="22"/>
+        </w:rPr>
+      </w:pPr>
+      <w:hyperlink w:anchor="_Toc373850487" w:history="1">
+        <w:r>
+          <w:rPr>
+            <w:rStyle w:val="Lienhypertexte"/>
+            <w:noProof/>
+          </w:rPr>
+          <w:t>Interface de communication</w:t>
+        </w:r>
+        <w:r>
+          <w:rPr>
+            <w:noProof/>
+            <w:webHidden/>
+          </w:rPr>
+          <w:tab/>
+        </w:r>
+        <w:r>
+          <w:rPr>
+            <w:noProof/>
+            <w:webHidden/>
+          </w:rPr>
+          <w:fldChar w:fldCharType="begin"/>
+        </w:r>
+        <w:r>
+          <w:rPr>
+            <w:noProof/>
+            <w:webHidden/>
+          </w:rPr>
+          <w:instrText xml:space="preserve"> PAGEREF _Toc373850487 \h </w:instrText>
+        </w:r>
+        <w:r>
+          <w:rPr>
+            <w:noProof/>
+            <w:webHidden/>
+          </w:rPr>
+        </w:r>
+        <w:r>
+          <w:rPr>
+            <w:noProof/>
+            <w:webHidden/>
+          </w:rPr>
+          <w:fldChar w:fldCharType="separate"/>
+        </w:r>
+        <w:r>
+          <w:rPr>
+            <w:noProof/>
+            <w:webHidden/>
+          </w:rPr>
+          <w:t>5</w:t>
+        </w:r>
+        <w:r>
+          <w:rPr>
+            <w:noProof/>
+            <w:webHidden/>
+          </w:rPr>
+          <w:fldChar w:fldCharType="end"/>
+        </w:r>
+      </w:hyperlink>
+    </w:p>
+    <w:p>
+      <w:pPr>
         <w:pStyle w:val="En-ttedetabledesmatires"/>
         <w:rPr>
           <w:rFonts w:ascii="Arial" w:eastAsia="Times New Roman" w:hAnsi="Arial" w:cs="Times New Roman"/>
@@ -1197,8 +1341,8 @@
           <w:u w:val="single"/>
         </w:rPr>
       </w:pPr>
-      <w:bookmarkStart w:id="0" w:name="_Toc341174446"/>
-      <w:bookmarkStart w:id="1" w:name="_Toc373833372"/>
+      <w:bookmarkStart w:id="1" w:name="_Toc341174446"/>
+      <w:bookmarkStart w:id="2" w:name="_Toc373850485"/>
       <w:r>
         <w:rPr>
           <w:bCs w:val="0"/>
@@ -1206,11 +1350,698 @@
           <w:u w:val="single"/>
         </w:rPr>
         <w:lastRenderedPageBreak/>
+        <w:t>Prérequis : accès à l’application</w:t>
+      </w:r>
+      <w:bookmarkEnd w:id="2"/>
+    </w:p>
+    <w:bookmarkEnd w:id="1"/>
+    <w:p/>
+    <w:tbl>
+      <w:tblPr>
+        <w:tblW w:w="9611" w:type="dxa"/>
+        <w:tblInd w:w="70" w:type="dxa"/>
+        <w:tblBorders>
+          <w:top w:val="single" w:sz="4" w:space="0" w:color="auto"/>
+          <w:left w:val="single" w:sz="4" w:space="0" w:color="auto"/>
+          <w:bottom w:val="single" w:sz="4" w:space="0" w:color="auto"/>
+          <w:right w:val="single" w:sz="4" w:space="0" w:color="auto"/>
+          <w:insideH w:val="single" w:sz="4" w:space="0" w:color="auto"/>
+          <w:insideV w:val="single" w:sz="4" w:space="0" w:color="auto"/>
+        </w:tblBorders>
+        <w:tblCellMar>
+          <w:left w:w="70" w:type="dxa"/>
+          <w:right w:w="70" w:type="dxa"/>
+        </w:tblCellMar>
+        <w:tblLook w:val="0000" w:firstRow="0" w:lastRow="0" w:firstColumn="0" w:lastColumn="0" w:noHBand="0" w:noVBand="0"/>
+      </w:tblPr>
+      <w:tblGrid>
+        <w:gridCol w:w="4806"/>
+        <w:gridCol w:w="4805"/>
+      </w:tblGrid>
+      <w:tr>
+        <w:trPr>
+          <w:cantSplit/>
+        </w:trPr>
+        <w:tc>
+          <w:tcPr>
+            <w:tcW w:w="4806" w:type="dxa"/>
+            <w:tcBorders>
+              <w:top w:val="single" w:sz="4" w:space="0" w:color="auto"/>
+              <w:left w:val="single" w:sz="4" w:space="0" w:color="auto"/>
+              <w:bottom w:val="single" w:sz="4" w:space="0" w:color="auto"/>
+              <w:right w:val="single" w:sz="4" w:space="0" w:color="auto"/>
+            </w:tcBorders>
+            <w:shd w:val="clear" w:color="auto" w:fill="008080"/>
+          </w:tcPr>
+          <w:p>
+            <w:pPr>
+              <w:pStyle w:val="Pieddepage"/>
+              <w:tabs>
+                <w:tab w:val="clear" w:pos="4536"/>
+                <w:tab w:val="clear" w:pos="9072"/>
+              </w:tabs>
+              <w:spacing w:before="60"/>
+              <w:ind w:left="213"/>
+              <w:jc w:val="center"/>
+              <w:rPr>
+                <w:b/>
+                <w:bCs/>
+                <w:color w:val="FFFFFF"/>
+              </w:rPr>
+            </w:pPr>
+            <w:r>
+              <w:rPr>
+                <w:b/>
+                <w:bCs/>
+                <w:color w:val="FFFFFF"/>
+              </w:rPr>
+              <w:t>Login</w:t>
+            </w:r>
+          </w:p>
+        </w:tc>
+        <w:tc>
+          <w:tcPr>
+            <w:tcW w:w="4805" w:type="dxa"/>
+            <w:tcBorders>
+              <w:top w:val="single" w:sz="4" w:space="0" w:color="auto"/>
+              <w:left w:val="single" w:sz="4" w:space="0" w:color="auto"/>
+              <w:bottom w:val="single" w:sz="4" w:space="0" w:color="auto"/>
+              <w:right w:val="single" w:sz="4" w:space="0" w:color="auto"/>
+            </w:tcBorders>
+            <w:shd w:val="clear" w:color="auto" w:fill="008080"/>
+          </w:tcPr>
+          <w:p>
+            <w:pPr>
+              <w:pStyle w:val="Pieddepage"/>
+              <w:tabs>
+                <w:tab w:val="clear" w:pos="4536"/>
+                <w:tab w:val="clear" w:pos="9072"/>
+              </w:tabs>
+              <w:spacing w:before="60"/>
+              <w:ind w:left="213"/>
+              <w:jc w:val="center"/>
+              <w:rPr>
+                <w:b/>
+                <w:bCs/>
+                <w:color w:val="FFFFFF"/>
+              </w:rPr>
+            </w:pPr>
+            <w:proofErr w:type="spellStart"/>
+            <w:r>
+              <w:rPr>
+                <w:b/>
+                <w:bCs/>
+                <w:color w:val="FFFFFF"/>
+              </w:rPr>
+              <w:t>Password</w:t>
+            </w:r>
+            <w:proofErr w:type="spellEnd"/>
+          </w:p>
+        </w:tc>
+      </w:tr>
+      <w:tr>
+        <w:trPr>
+          <w:cantSplit/>
+          <w:trHeight w:val="261"/>
+        </w:trPr>
+        <w:tc>
+          <w:tcPr>
+            <w:tcW w:w="4806" w:type="dxa"/>
+            <w:tcBorders>
+              <w:top w:val="single" w:sz="4" w:space="0" w:color="auto"/>
+              <w:left w:val="single" w:sz="4" w:space="0" w:color="auto"/>
+              <w:bottom w:val="single" w:sz="4" w:space="0" w:color="auto"/>
+              <w:right w:val="single" w:sz="4" w:space="0" w:color="auto"/>
+            </w:tcBorders>
+            <w:vAlign w:val="center"/>
+          </w:tcPr>
+          <w:p>
+            <w:pPr>
+              <w:jc w:val="left"/>
+              <w:rPr>
+                <w:rFonts w:cs="Arial"/>
+              </w:rPr>
+            </w:pPr>
+            <w:r>
+              <w:rPr>
+                <w:rFonts w:cs="Arial"/>
+              </w:rPr>
+              <w:t>Raphael</w:t>
+            </w:r>
+          </w:p>
+        </w:tc>
+        <w:tc>
+          <w:tcPr>
+            <w:tcW w:w="4805" w:type="dxa"/>
+            <w:tcBorders>
+              <w:top w:val="single" w:sz="4" w:space="0" w:color="auto"/>
+              <w:left w:val="single" w:sz="4" w:space="0" w:color="auto"/>
+              <w:bottom w:val="single" w:sz="4" w:space="0" w:color="auto"/>
+              <w:right w:val="single" w:sz="4" w:space="0" w:color="auto"/>
+            </w:tcBorders>
+          </w:tcPr>
+          <w:p>
+            <w:pPr>
+              <w:jc w:val="left"/>
+              <w:rPr>
+                <w:rFonts w:cs="Arial"/>
+              </w:rPr>
+            </w:pPr>
+            <w:proofErr w:type="spellStart"/>
+            <w:r>
+              <w:rPr>
+                <w:rFonts w:cs="Arial"/>
+              </w:rPr>
+              <w:t>pwd_r</w:t>
+            </w:r>
+            <w:r>
+              <w:rPr>
+                <w:rFonts w:cs="Arial"/>
+              </w:rPr>
+              <w:t>aphael</w:t>
+            </w:r>
+            <w:proofErr w:type="spellEnd"/>
+          </w:p>
+        </w:tc>
+      </w:tr>
+      <w:tr>
+        <w:trPr>
+          <w:cantSplit/>
+          <w:trHeight w:val="261"/>
+        </w:trPr>
+        <w:tc>
+          <w:tcPr>
+            <w:tcW w:w="4806" w:type="dxa"/>
+            <w:tcBorders>
+              <w:top w:val="single" w:sz="4" w:space="0" w:color="auto"/>
+              <w:left w:val="single" w:sz="4" w:space="0" w:color="auto"/>
+              <w:bottom w:val="single" w:sz="4" w:space="0" w:color="auto"/>
+              <w:right w:val="single" w:sz="4" w:space="0" w:color="auto"/>
+            </w:tcBorders>
+            <w:vAlign w:val="center"/>
+          </w:tcPr>
+          <w:p>
+            <w:pPr>
+              <w:jc w:val="left"/>
+              <w:rPr>
+                <w:rFonts w:cs="Arial"/>
+              </w:rPr>
+            </w:pPr>
+            <w:r>
+              <w:rPr>
+                <w:rFonts w:cs="Arial"/>
+              </w:rPr>
+              <w:t>Dorian</w:t>
+            </w:r>
+          </w:p>
+        </w:tc>
+        <w:tc>
+          <w:tcPr>
+            <w:tcW w:w="4805" w:type="dxa"/>
+            <w:tcBorders>
+              <w:top w:val="single" w:sz="4" w:space="0" w:color="auto"/>
+              <w:left w:val="single" w:sz="4" w:space="0" w:color="auto"/>
+              <w:bottom w:val="single" w:sz="4" w:space="0" w:color="auto"/>
+              <w:right w:val="single" w:sz="4" w:space="0" w:color="auto"/>
+            </w:tcBorders>
+          </w:tcPr>
+          <w:p>
+            <w:pPr>
+              <w:jc w:val="left"/>
+              <w:rPr>
+                <w:rFonts w:cs="Arial"/>
+              </w:rPr>
+            </w:pPr>
+            <w:proofErr w:type="spellStart"/>
+            <w:r>
+              <w:rPr>
+                <w:rFonts w:cs="Arial"/>
+              </w:rPr>
+              <w:t>pwd_</w:t>
+            </w:r>
+            <w:r>
+              <w:rPr>
+                <w:rFonts w:cs="Arial"/>
+              </w:rPr>
+              <w:t>dorian</w:t>
+            </w:r>
+            <w:proofErr w:type="spellEnd"/>
+          </w:p>
+        </w:tc>
+      </w:tr>
+      <w:tr>
+        <w:trPr>
+          <w:cantSplit/>
+          <w:trHeight w:val="261"/>
+        </w:trPr>
+        <w:tc>
+          <w:tcPr>
+            <w:tcW w:w="4806" w:type="dxa"/>
+            <w:tcBorders>
+              <w:top w:val="single" w:sz="4" w:space="0" w:color="auto"/>
+              <w:left w:val="single" w:sz="4" w:space="0" w:color="auto"/>
+              <w:bottom w:val="single" w:sz="4" w:space="0" w:color="auto"/>
+              <w:right w:val="single" w:sz="4" w:space="0" w:color="auto"/>
+            </w:tcBorders>
+            <w:vAlign w:val="center"/>
+          </w:tcPr>
+          <w:p>
+            <w:pPr>
+              <w:jc w:val="left"/>
+              <w:rPr>
+                <w:rFonts w:cs="Arial"/>
+              </w:rPr>
+            </w:pPr>
+            <w:proofErr w:type="spellStart"/>
+            <w:r>
+              <w:rPr>
+                <w:rFonts w:cs="Arial"/>
+              </w:rPr>
+              <w:t>Micka</w:t>
+            </w:r>
+            <w:proofErr w:type="spellEnd"/>
+          </w:p>
+        </w:tc>
+        <w:tc>
+          <w:tcPr>
+            <w:tcW w:w="4805" w:type="dxa"/>
+            <w:tcBorders>
+              <w:top w:val="single" w:sz="4" w:space="0" w:color="auto"/>
+              <w:left w:val="single" w:sz="4" w:space="0" w:color="auto"/>
+              <w:bottom w:val="single" w:sz="4" w:space="0" w:color="auto"/>
+              <w:right w:val="single" w:sz="4" w:space="0" w:color="auto"/>
+            </w:tcBorders>
+          </w:tcPr>
+          <w:p>
+            <w:pPr>
+              <w:jc w:val="left"/>
+              <w:rPr>
+                <w:rFonts w:cs="Arial"/>
+              </w:rPr>
+            </w:pPr>
+            <w:proofErr w:type="spellStart"/>
+            <w:r>
+              <w:rPr>
+                <w:rFonts w:cs="Arial"/>
+              </w:rPr>
+              <w:t>pwd_</w:t>
+            </w:r>
+            <w:r>
+              <w:rPr>
+                <w:rFonts w:cs="Arial"/>
+              </w:rPr>
+              <w:t>micka</w:t>
+            </w:r>
+            <w:proofErr w:type="spellEnd"/>
+          </w:p>
+        </w:tc>
+      </w:tr>
+      <w:tr>
+        <w:trPr>
+          <w:cantSplit/>
+          <w:trHeight w:val="261"/>
+        </w:trPr>
+        <w:tc>
+          <w:tcPr>
+            <w:tcW w:w="4806" w:type="dxa"/>
+            <w:tcBorders>
+              <w:top w:val="single" w:sz="4" w:space="0" w:color="auto"/>
+              <w:left w:val="single" w:sz="4" w:space="0" w:color="auto"/>
+              <w:bottom w:val="single" w:sz="4" w:space="0" w:color="auto"/>
+              <w:right w:val="single" w:sz="4" w:space="0" w:color="auto"/>
+            </w:tcBorders>
+            <w:vAlign w:val="center"/>
+          </w:tcPr>
+          <w:p>
+            <w:pPr>
+              <w:jc w:val="left"/>
+              <w:rPr>
+                <w:rFonts w:cs="Arial"/>
+              </w:rPr>
+            </w:pPr>
+            <w:proofErr w:type="spellStart"/>
+            <w:r>
+              <w:rPr>
+                <w:rFonts w:cs="Arial"/>
+              </w:rPr>
+              <w:t>Thib</w:t>
+            </w:r>
+            <w:proofErr w:type="spellEnd"/>
+          </w:p>
+        </w:tc>
+        <w:tc>
+          <w:tcPr>
+            <w:tcW w:w="4805" w:type="dxa"/>
+            <w:tcBorders>
+              <w:top w:val="single" w:sz="4" w:space="0" w:color="auto"/>
+              <w:left w:val="single" w:sz="4" w:space="0" w:color="auto"/>
+              <w:bottom w:val="single" w:sz="4" w:space="0" w:color="auto"/>
+              <w:right w:val="single" w:sz="4" w:space="0" w:color="auto"/>
+            </w:tcBorders>
+          </w:tcPr>
+          <w:p>
+            <w:pPr>
+              <w:jc w:val="left"/>
+              <w:rPr>
+                <w:rFonts w:cs="Arial"/>
+              </w:rPr>
+            </w:pPr>
+            <w:proofErr w:type="spellStart"/>
+            <w:r>
+              <w:rPr>
+                <w:rFonts w:cs="Arial"/>
+              </w:rPr>
+              <w:t>pwd_</w:t>
+            </w:r>
+            <w:r>
+              <w:rPr>
+                <w:rFonts w:cs="Arial"/>
+              </w:rPr>
+              <w:t>t</w:t>
+            </w:r>
+            <w:r>
+              <w:rPr>
+                <w:rFonts w:cs="Arial"/>
+              </w:rPr>
+              <w:t>hib</w:t>
+            </w:r>
+            <w:proofErr w:type="spellEnd"/>
+          </w:p>
+        </w:tc>
+      </w:tr>
+      <w:tr>
+        <w:trPr>
+          <w:cantSplit/>
+          <w:trHeight w:val="261"/>
+        </w:trPr>
+        <w:tc>
+          <w:tcPr>
+            <w:tcW w:w="4806" w:type="dxa"/>
+            <w:tcBorders>
+              <w:top w:val="single" w:sz="4" w:space="0" w:color="auto"/>
+              <w:left w:val="single" w:sz="4" w:space="0" w:color="auto"/>
+              <w:bottom w:val="single" w:sz="4" w:space="0" w:color="auto"/>
+              <w:right w:val="single" w:sz="4" w:space="0" w:color="auto"/>
+            </w:tcBorders>
+            <w:vAlign w:val="center"/>
+          </w:tcPr>
+          <w:p>
+            <w:pPr>
+              <w:jc w:val="left"/>
+              <w:rPr>
+                <w:rFonts w:cs="Arial"/>
+              </w:rPr>
+            </w:pPr>
+            <w:proofErr w:type="spellStart"/>
+            <w:r>
+              <w:rPr>
+                <w:rFonts w:cs="Arial"/>
+              </w:rPr>
+              <w:t>Chhel</w:t>
+            </w:r>
+            <w:proofErr w:type="spellEnd"/>
+          </w:p>
+        </w:tc>
+        <w:tc>
+          <w:tcPr>
+            <w:tcW w:w="4805" w:type="dxa"/>
+            <w:tcBorders>
+              <w:top w:val="single" w:sz="4" w:space="0" w:color="auto"/>
+              <w:left w:val="single" w:sz="4" w:space="0" w:color="auto"/>
+              <w:bottom w:val="single" w:sz="4" w:space="0" w:color="auto"/>
+              <w:right w:val="single" w:sz="4" w:space="0" w:color="auto"/>
+            </w:tcBorders>
+          </w:tcPr>
+          <w:p>
+            <w:pPr>
+              <w:jc w:val="left"/>
+              <w:rPr>
+                <w:rFonts w:cs="Arial"/>
+              </w:rPr>
+            </w:pPr>
+            <w:proofErr w:type="spellStart"/>
+            <w:r>
+              <w:rPr>
+                <w:rFonts w:cs="Arial"/>
+              </w:rPr>
+              <w:t>pwd_</w:t>
+            </w:r>
+            <w:r>
+              <w:rPr>
+                <w:rFonts w:cs="Arial"/>
+              </w:rPr>
+              <w:t>chhel</w:t>
+            </w:r>
+            <w:proofErr w:type="spellEnd"/>
+          </w:p>
+        </w:tc>
+      </w:tr>
+      <w:tr>
+        <w:trPr>
+          <w:cantSplit/>
+          <w:trHeight w:val="261"/>
+        </w:trPr>
+        <w:tc>
+          <w:tcPr>
+            <w:tcW w:w="4806" w:type="dxa"/>
+            <w:tcBorders>
+              <w:top w:val="single" w:sz="4" w:space="0" w:color="auto"/>
+              <w:left w:val="single" w:sz="4" w:space="0" w:color="auto"/>
+              <w:bottom w:val="single" w:sz="4" w:space="0" w:color="auto"/>
+              <w:right w:val="single" w:sz="4" w:space="0" w:color="auto"/>
+            </w:tcBorders>
+            <w:vAlign w:val="center"/>
+          </w:tcPr>
+          <w:p>
+            <w:pPr>
+              <w:jc w:val="left"/>
+              <w:rPr>
+                <w:rFonts w:cs="Arial"/>
+              </w:rPr>
+            </w:pPr>
+            <w:r>
+              <w:rPr>
+                <w:rFonts w:cs="Arial"/>
+              </w:rPr>
+              <w:t>Richer</w:t>
+            </w:r>
+          </w:p>
+        </w:tc>
+        <w:tc>
+          <w:tcPr>
+            <w:tcW w:w="4805" w:type="dxa"/>
+            <w:tcBorders>
+              <w:top w:val="single" w:sz="4" w:space="0" w:color="auto"/>
+              <w:left w:val="single" w:sz="4" w:space="0" w:color="auto"/>
+              <w:bottom w:val="single" w:sz="4" w:space="0" w:color="auto"/>
+              <w:right w:val="single" w:sz="4" w:space="0" w:color="auto"/>
+            </w:tcBorders>
+          </w:tcPr>
+          <w:p>
+            <w:pPr>
+              <w:jc w:val="left"/>
+              <w:rPr>
+                <w:rFonts w:cs="Arial"/>
+              </w:rPr>
+            </w:pPr>
+            <w:proofErr w:type="spellStart"/>
+            <w:r>
+              <w:rPr>
+                <w:rFonts w:cs="Arial"/>
+              </w:rPr>
+              <w:t>pwd_r</w:t>
+            </w:r>
+            <w:r>
+              <w:rPr>
+                <w:rFonts w:cs="Arial"/>
+              </w:rPr>
+              <w:t>icher</w:t>
+            </w:r>
+            <w:proofErr w:type="spellEnd"/>
+          </w:p>
+        </w:tc>
+      </w:tr>
+      <w:tr>
+        <w:trPr>
+          <w:cantSplit/>
+          <w:trHeight w:val="261"/>
+        </w:trPr>
+        <w:tc>
+          <w:tcPr>
+            <w:tcW w:w="4806" w:type="dxa"/>
+            <w:tcBorders>
+              <w:top w:val="single" w:sz="4" w:space="0" w:color="auto"/>
+              <w:left w:val="single" w:sz="4" w:space="0" w:color="auto"/>
+              <w:bottom w:val="single" w:sz="4" w:space="0" w:color="auto"/>
+              <w:right w:val="single" w:sz="4" w:space="0" w:color="auto"/>
+            </w:tcBorders>
+            <w:vAlign w:val="center"/>
+          </w:tcPr>
+          <w:p>
+            <w:pPr>
+              <w:jc w:val="left"/>
+              <w:rPr>
+                <w:rFonts w:cs="Arial"/>
+              </w:rPr>
+            </w:pPr>
+            <w:proofErr w:type="spellStart"/>
+            <w:r>
+              <w:rPr>
+                <w:rFonts w:cs="Arial"/>
+              </w:rPr>
+              <w:t>Hao</w:t>
+            </w:r>
+            <w:proofErr w:type="spellEnd"/>
+          </w:p>
+        </w:tc>
+        <w:tc>
+          <w:tcPr>
+            <w:tcW w:w="4805" w:type="dxa"/>
+            <w:tcBorders>
+              <w:top w:val="single" w:sz="4" w:space="0" w:color="auto"/>
+              <w:left w:val="single" w:sz="4" w:space="0" w:color="auto"/>
+              <w:bottom w:val="single" w:sz="4" w:space="0" w:color="auto"/>
+              <w:right w:val="single" w:sz="4" w:space="0" w:color="auto"/>
+            </w:tcBorders>
+          </w:tcPr>
+          <w:p>
+            <w:pPr>
+              <w:jc w:val="left"/>
+              <w:rPr>
+                <w:rFonts w:cs="Arial"/>
+              </w:rPr>
+            </w:pPr>
+            <w:proofErr w:type="spellStart"/>
+            <w:r>
+              <w:rPr>
+                <w:rFonts w:cs="Arial"/>
+              </w:rPr>
+              <w:t>pwd_hao</w:t>
+            </w:r>
+            <w:proofErr w:type="spellEnd"/>
+          </w:p>
+        </w:tc>
+      </w:tr>
+    </w:tbl>
+    <w:p/>
+    <w:p>
+      <w:pPr>
+        <w:pStyle w:val="Titre1"/>
+        <w:ind w:firstLine="708"/>
+        <w:rPr>
+          <w:b w:val="0"/>
+          <w:bCs w:val="0"/>
+          <w:color w:val="215868" w:themeColor="accent5" w:themeShade="80"/>
+          <w:u w:val="single"/>
+        </w:rPr>
+      </w:pPr>
+      <w:bookmarkStart w:id="3" w:name="_Toc373850486"/>
+      <w:r>
+        <w:rPr>
+          <w:bCs w:val="0"/>
+          <w:color w:val="215868" w:themeColor="accent5" w:themeShade="80"/>
+          <w:u w:val="single"/>
+        </w:rPr>
         <w:t>Interface de connexion</w:t>
       </w:r>
-      <w:bookmarkEnd w:id="1"/>
+      <w:bookmarkEnd w:id="3"/>
     </w:p>
-    <w:bookmarkEnd w:id="0"/>
+    <w:p/>
+    <w:tbl>
+      <w:tblPr>
+        <w:tblW w:w="9498" w:type="dxa"/>
+        <w:tblInd w:w="70" w:type="dxa"/>
+        <w:tblBorders>
+          <w:top w:val="single" w:sz="4" w:space="0" w:color="auto"/>
+          <w:left w:val="single" w:sz="4" w:space="0" w:color="auto"/>
+          <w:bottom w:val="single" w:sz="4" w:space="0" w:color="auto"/>
+          <w:right w:val="single" w:sz="4" w:space="0" w:color="auto"/>
+          <w:insideH w:val="single" w:sz="4" w:space="0" w:color="auto"/>
+          <w:insideV w:val="single" w:sz="4" w:space="0" w:color="auto"/>
+        </w:tblBorders>
+        <w:tblCellMar>
+          <w:left w:w="70" w:type="dxa"/>
+          <w:right w:w="70" w:type="dxa"/>
+        </w:tblCellMar>
+        <w:tblLook w:val="0000" w:firstRow="0" w:lastRow="0" w:firstColumn="0" w:lastColumn="0" w:noHBand="0" w:noVBand="0"/>
+      </w:tblPr>
+      <w:tblGrid>
+        <w:gridCol w:w="9498"/>
+      </w:tblGrid>
+      <w:tr>
+        <w:trPr>
+          <w:cantSplit/>
+        </w:trPr>
+        <w:tc>
+          <w:tcPr>
+            <w:tcW w:w="9498" w:type="dxa"/>
+            <w:tcBorders>
+              <w:top w:val="single" w:sz="4" w:space="0" w:color="auto"/>
+              <w:left w:val="single" w:sz="4" w:space="0" w:color="auto"/>
+              <w:bottom w:val="single" w:sz="4" w:space="0" w:color="auto"/>
+              <w:right w:val="single" w:sz="4" w:space="0" w:color="auto"/>
+            </w:tcBorders>
+            <w:shd w:val="clear" w:color="auto" w:fill="008080"/>
+          </w:tcPr>
+          <w:p>
+            <w:pPr>
+              <w:pStyle w:val="Pieddepage"/>
+              <w:tabs>
+                <w:tab w:val="clear" w:pos="4536"/>
+                <w:tab w:val="clear" w:pos="9072"/>
+              </w:tabs>
+              <w:spacing w:before="60"/>
+              <w:ind w:left="213"/>
+              <w:rPr>
+                <w:b/>
+                <w:bCs/>
+                <w:color w:val="FFFFFF"/>
+              </w:rPr>
+            </w:pPr>
+            <w:r>
+              <w:rPr>
+                <w:b/>
+                <w:bCs/>
+                <w:color w:val="FFFFFF"/>
+              </w:rPr>
+              <w:t>Prérequis</w:t>
+            </w:r>
+          </w:p>
+        </w:tc>
+      </w:tr>
+      <w:tr>
+        <w:trPr>
+          <w:cantSplit/>
+          <w:trHeight w:val="261"/>
+        </w:trPr>
+        <w:tc>
+          <w:tcPr>
+            <w:tcW w:w="9498" w:type="dxa"/>
+            <w:tcBorders>
+              <w:top w:val="single" w:sz="4" w:space="0" w:color="auto"/>
+              <w:left w:val="single" w:sz="4" w:space="0" w:color="auto"/>
+              <w:bottom w:val="single" w:sz="4" w:space="0" w:color="auto"/>
+              <w:right w:val="single" w:sz="4" w:space="0" w:color="auto"/>
+            </w:tcBorders>
+            <w:vAlign w:val="center"/>
+          </w:tcPr>
+          <w:p>
+            <w:pPr>
+              <w:jc w:val="left"/>
+              <w:rPr>
+                <w:rFonts w:cs="Arial"/>
+              </w:rPr>
+            </w:pPr>
+            <w:r>
+              <w:rPr>
+                <w:rFonts w:cs="Arial"/>
+              </w:rPr>
+              <w:t>Le serveur doit être lancé</w:t>
+            </w:r>
+          </w:p>
+        </w:tc>
+      </w:tr>
+    </w:tbl>
     <w:p/>
     <w:p/>
     <w:tbl>
@@ -1302,40 +2133,8 @@
               <w:rPr>
                 <w:rFonts w:cs="Arial"/>
               </w:rPr>
-              <w:t>Tester le contrôle des champs de saisies dans  l’écran des</w:t>
+              <w:t>Tester l’interface de connexion</w:t>
             </w:r>
-            <w:r>
-              <w:rPr>
-                <w:rFonts w:cs="Arial"/>
-              </w:rPr>
-              <w:t> </w:t>
-            </w:r>
-            <w:r>
-              <w:rPr>
-                <w:rFonts w:cs="Arial"/>
-              </w:rPr>
-              <w:t xml:space="preserve"> </w:t>
-            </w:r>
-            <w:r>
-              <w:rPr>
-                <w:rFonts w:cs="Arial"/>
-              </w:rPr>
-              <w:t>affrètements</w:t>
-            </w:r>
-            <w:r>
-              <w:rPr>
-                <w:rFonts w:cs="Arial"/>
-              </w:rPr>
-              <w:t xml:space="preserve"> et dans le </w:t>
-            </w:r>
-            <w:proofErr w:type="spellStart"/>
-            <w:r>
-              <w:rPr>
-                <w:rFonts w:cs="Arial"/>
-              </w:rPr>
-              <w:t>webservice</w:t>
-            </w:r>
-            <w:proofErr w:type="spellEnd"/>
           </w:p>
         </w:tc>
       </w:tr>
@@ -1568,8 +2367,13 @@
                 <w:iCs/>
               </w:rPr>
             </w:pPr>
-            <w:bookmarkStart w:id="2" w:name="_GoBack"/>
-            <w:bookmarkEnd w:id="2"/>
+            <w:r>
+              <w:rPr>
+                <w:rFonts w:cs="Arial"/>
+                <w:iCs/>
+              </w:rPr>
+              <w:t xml:space="preserve">Lancer l’application et vérifier que la fenêtre suivante apparait : </w:t>
+            </w:r>
           </w:p>
           <w:p>
             <w:pPr>
@@ -1577,7 +2381,64 @@
               <w:rPr>
                 <w:rFonts w:cs="Arial"/>
                 <w:iCs/>
-                <w:lang w:val="en-US"/>
+              </w:rPr>
+            </w:pPr>
+          </w:p>
+          <w:p>
+            <w:pPr>
+              <w:jc w:val="center"/>
+              <w:rPr>
+                <w:rFonts w:cs="Arial"/>
+                <w:iCs/>
+              </w:rPr>
+            </w:pPr>
+            <w:r>
+              <w:rPr>
+                <w:noProof/>
+              </w:rPr>
+              <w:drawing>
+                <wp:inline distT="0" distB="0" distL="0" distR="0" wp14:anchorId="4B7D3CFD" wp14:editId="1E9983FD">
+                  <wp:extent cx="1905000" cy="2857500"/>
+                  <wp:effectExtent l="0" t="0" r="0" b="0"/>
+                  <wp:docPr id="1" name="Image 1"/>
+                  <wp:cNvGraphicFramePr>
+                    <a:graphicFrameLocks xmlns:a="http://schemas.openxmlformats.org/drawingml/2006/main" noChangeAspect="1"/>
+                  </wp:cNvGraphicFramePr>
+                  <a:graphic xmlns:a="http://schemas.openxmlformats.org/drawingml/2006/main">
+                    <a:graphicData uri="http://schemas.openxmlformats.org/drawingml/2006/picture">
+                      <pic:pic xmlns:pic="http://schemas.openxmlformats.org/drawingml/2006/picture">
+                        <pic:nvPicPr>
+                          <pic:cNvPr id="0" name=""/>
+                          <pic:cNvPicPr/>
+                        </pic:nvPicPr>
+                        <pic:blipFill>
+                          <a:blip r:embed="rId13"/>
+                          <a:stretch>
+                            <a:fillRect/>
+                          </a:stretch>
+                        </pic:blipFill>
+                        <pic:spPr>
+                          <a:xfrm>
+                            <a:off x="0" y="0"/>
+                            <a:ext cx="1905000" cy="2857500"/>
+                          </a:xfrm>
+                          <a:prstGeom prst="rect">
+                            <a:avLst/>
+                          </a:prstGeom>
+                        </pic:spPr>
+                      </pic:pic>
+                    </a:graphicData>
+                  </a:graphic>
+                </wp:inline>
+              </w:drawing>
+            </w:r>
+          </w:p>
+          <w:p>
+            <w:pPr>
+              <w:jc w:val="left"/>
+              <w:rPr>
+                <w:rFonts w:cs="Arial"/>
+                <w:iCs/>
               </w:rPr>
             </w:pPr>
           </w:p>
@@ -1591,9 +2452,6 @@
             <w:pPr>
               <w:spacing w:before="40"/>
               <w:jc w:val="center"/>
-              <w:rPr>
-                <w:lang w:val="en-US"/>
-              </w:rPr>
             </w:pPr>
           </w:p>
         </w:tc>
@@ -1606,9 +2464,698 @@
             <w:pPr>
               <w:spacing w:before="40"/>
               <w:jc w:val="center"/>
+            </w:pPr>
+          </w:p>
+        </w:tc>
+      </w:tr>
+      <w:tr>
+        <w:trPr>
+          <w:trHeight w:val="268"/>
+        </w:trPr>
+        <w:tc>
+          <w:tcPr>
+            <w:tcW w:w="600" w:type="dxa"/>
+            <w:vAlign w:val="center"/>
+          </w:tcPr>
+          <w:p>
+            <w:pPr>
+              <w:spacing w:before="40"/>
+              <w:ind w:left="57" w:right="57"/>
+            </w:pPr>
+            <w:r>
+              <w:t>2</w:t>
+            </w:r>
+          </w:p>
+        </w:tc>
+        <w:tc>
+          <w:tcPr>
+            <w:tcW w:w="8125" w:type="dxa"/>
+            <w:vAlign w:val="center"/>
+          </w:tcPr>
+          <w:p>
+            <w:pPr>
+              <w:jc w:val="left"/>
               <w:rPr>
-                <w:lang w:val="en-US"/>
+                <w:rFonts w:cs="Arial"/>
+                <w:iCs/>
               </w:rPr>
+            </w:pPr>
+            <w:r>
+              <w:rPr>
+                <w:rFonts w:cs="Arial"/>
+                <w:iCs/>
+              </w:rPr>
+              <w:t xml:space="preserve">Renseigner les champs « Identifiant » et « Mot de passe » puis cliquer sur connecter. </w:t>
+            </w:r>
+          </w:p>
+          <w:p>
+            <w:pPr>
+              <w:jc w:val="left"/>
+              <w:rPr>
+                <w:rFonts w:cs="Arial"/>
+                <w:iCs/>
+              </w:rPr>
+            </w:pPr>
+            <w:r>
+              <w:rPr>
+                <w:rFonts w:cs="Arial"/>
+                <w:iCs/>
+              </w:rPr>
+              <w:t>Vérifier que le message d’erreur suivant apparait :</w:t>
+            </w:r>
+          </w:p>
+          <w:p>
+            <w:pPr>
+              <w:jc w:val="left"/>
+              <w:rPr>
+                <w:rFonts w:cs="Arial"/>
+                <w:iCs/>
+              </w:rPr>
+            </w:pPr>
+          </w:p>
+          <w:p>
+            <w:pPr>
+              <w:jc w:val="left"/>
+              <w:rPr>
+                <w:rFonts w:cs="Arial"/>
+                <w:iCs/>
+              </w:rPr>
+            </w:pPr>
+            <w:r>
+              <w:rPr>
+                <w:rFonts w:cs="Arial"/>
+                <w:iCs/>
+              </w:rPr>
+              <w:t xml:space="preserve">TODO </w:t>
+            </w:r>
+            <w:proofErr w:type="spellStart"/>
+            <w:r>
+              <w:rPr>
+                <w:rFonts w:cs="Arial"/>
+                <w:iCs/>
+              </w:rPr>
+              <w:t>screen</w:t>
+            </w:r>
+            <w:proofErr w:type="spellEnd"/>
+            <w:r>
+              <w:rPr>
+                <w:rFonts w:cs="Arial"/>
+                <w:iCs/>
+              </w:rPr>
+              <w:t xml:space="preserve"> message d’erreur </w:t>
+            </w:r>
+          </w:p>
+        </w:tc>
+        <w:tc>
+          <w:tcPr>
+            <w:tcW w:w="511" w:type="dxa"/>
+            <w:vAlign w:val="center"/>
+          </w:tcPr>
+          <w:p>
+            <w:pPr>
+              <w:spacing w:before="40"/>
+              <w:jc w:val="center"/>
+            </w:pPr>
+          </w:p>
+        </w:tc>
+        <w:tc>
+          <w:tcPr>
+            <w:tcW w:w="567" w:type="dxa"/>
+            <w:vAlign w:val="center"/>
+          </w:tcPr>
+          <w:p>
+            <w:pPr>
+              <w:spacing w:before="40"/>
+              <w:jc w:val="center"/>
+            </w:pPr>
+          </w:p>
+        </w:tc>
+      </w:tr>
+      <w:tr>
+        <w:trPr>
+          <w:trHeight w:val="268"/>
+        </w:trPr>
+        <w:tc>
+          <w:tcPr>
+            <w:tcW w:w="600" w:type="dxa"/>
+            <w:vAlign w:val="center"/>
+          </w:tcPr>
+          <w:p>
+            <w:pPr>
+              <w:spacing w:before="40"/>
+              <w:ind w:left="57" w:right="57"/>
+            </w:pPr>
+            <w:r>
+              <w:t>3</w:t>
+            </w:r>
+          </w:p>
+        </w:tc>
+        <w:tc>
+          <w:tcPr>
+            <w:tcW w:w="8125" w:type="dxa"/>
+            <w:vAlign w:val="center"/>
+          </w:tcPr>
+          <w:p>
+            <w:pPr>
+              <w:jc w:val="left"/>
+              <w:rPr>
+                <w:rFonts w:cs="Arial"/>
+                <w:iCs/>
+              </w:rPr>
+            </w:pPr>
+            <w:r>
+              <w:rPr>
+                <w:rFonts w:cs="Arial"/>
+                <w:iCs/>
+              </w:rPr>
+              <w:t>Cliquer sur l’onglet « Configuration » et renseigner les paramètres du server :</w:t>
+            </w:r>
+          </w:p>
+          <w:p>
+            <w:pPr>
+              <w:jc w:val="left"/>
+              <w:rPr>
+                <w:rFonts w:cs="Arial"/>
+                <w:iCs/>
+              </w:rPr>
+            </w:pPr>
+          </w:p>
+          <w:p>
+            <w:pPr>
+              <w:jc w:val="center"/>
+            </w:pPr>
+            <w:r>
+              <w:object w:dxaOrig="3195" w:dyaOrig="4680">
+                <v:shape id="_x0000_i1025" type="#_x0000_t75" style="width:159.6pt;height:234.35pt" o:ole="">
+                  <v:imagedata r:id="rId14" o:title=""/>
+                </v:shape>
+                <o:OLEObject Type="Embed" ProgID="PBrush" ShapeID="_x0000_i1025" DrawAspect="Content" ObjectID="_1447592325" r:id="rId15"/>
+              </w:object>
+            </w:r>
+          </w:p>
+          <w:p>
+            <w:pPr>
+              <w:jc w:val="center"/>
+              <w:rPr>
+                <w:rFonts w:cs="Arial"/>
+                <w:iCs/>
+              </w:rPr>
+            </w:pPr>
+          </w:p>
+        </w:tc>
+        <w:tc>
+          <w:tcPr>
+            <w:tcW w:w="511" w:type="dxa"/>
+            <w:vAlign w:val="center"/>
+          </w:tcPr>
+          <w:p>
+            <w:pPr>
+              <w:spacing w:before="40"/>
+              <w:jc w:val="center"/>
+            </w:pPr>
+          </w:p>
+        </w:tc>
+        <w:tc>
+          <w:tcPr>
+            <w:tcW w:w="567" w:type="dxa"/>
+            <w:vAlign w:val="center"/>
+          </w:tcPr>
+          <w:p>
+            <w:pPr>
+              <w:spacing w:before="40"/>
+              <w:jc w:val="center"/>
+            </w:pPr>
+          </w:p>
+        </w:tc>
+      </w:tr>
+      <w:tr>
+        <w:trPr>
+          <w:trHeight w:val="268"/>
+        </w:trPr>
+        <w:tc>
+          <w:tcPr>
+            <w:tcW w:w="600" w:type="dxa"/>
+            <w:vAlign w:val="center"/>
+          </w:tcPr>
+          <w:p>
+            <w:pPr>
+              <w:spacing w:before="40"/>
+              <w:ind w:left="57" w:right="57"/>
+            </w:pPr>
+            <w:r>
+              <w:lastRenderedPageBreak/>
+              <w:t>4</w:t>
+            </w:r>
+          </w:p>
+        </w:tc>
+        <w:tc>
+          <w:tcPr>
+            <w:tcW w:w="8125" w:type="dxa"/>
+            <w:vAlign w:val="center"/>
+          </w:tcPr>
+          <w:p>
+            <w:pPr>
+              <w:jc w:val="left"/>
+              <w:rPr>
+                <w:rFonts w:cs="Arial"/>
+                <w:iCs/>
+              </w:rPr>
+            </w:pPr>
+            <w:r>
+              <w:rPr>
+                <w:rFonts w:cs="Arial"/>
+                <w:iCs/>
+              </w:rPr>
+              <w:t>Renseigner</w:t>
+            </w:r>
+            <w:r>
+              <w:rPr>
+                <w:rFonts w:cs="Arial"/>
+                <w:iCs/>
+              </w:rPr>
+              <w:t xml:space="preserve"> un mot de passe erroné et vérifier que le message d’erreur suivant apparait :</w:t>
+            </w:r>
+          </w:p>
+          <w:p>
+            <w:pPr>
+              <w:jc w:val="left"/>
+              <w:rPr>
+                <w:rFonts w:cs="Arial"/>
+                <w:iCs/>
+              </w:rPr>
+            </w:pPr>
+          </w:p>
+          <w:p>
+            <w:pPr>
+              <w:jc w:val="left"/>
+              <w:rPr>
+                <w:rFonts w:cs="Arial"/>
+                <w:iCs/>
+              </w:rPr>
+            </w:pPr>
+            <w:r>
+              <w:rPr>
+                <w:rFonts w:cs="Arial"/>
+                <w:iCs/>
+              </w:rPr>
+              <w:t xml:space="preserve">TODO </w:t>
+            </w:r>
+            <w:proofErr w:type="spellStart"/>
+            <w:r>
+              <w:rPr>
+                <w:rFonts w:cs="Arial"/>
+                <w:iCs/>
+              </w:rPr>
+              <w:t>screen</w:t>
+            </w:r>
+            <w:proofErr w:type="spellEnd"/>
+            <w:r>
+              <w:rPr>
+                <w:rFonts w:cs="Arial"/>
+                <w:iCs/>
+              </w:rPr>
+              <w:t xml:space="preserve"> message d’erreur</w:t>
+            </w:r>
+          </w:p>
+        </w:tc>
+        <w:tc>
+          <w:tcPr>
+            <w:tcW w:w="511" w:type="dxa"/>
+            <w:vAlign w:val="center"/>
+          </w:tcPr>
+          <w:p>
+            <w:pPr>
+              <w:spacing w:before="40"/>
+              <w:jc w:val="center"/>
+            </w:pPr>
+          </w:p>
+        </w:tc>
+        <w:tc>
+          <w:tcPr>
+            <w:tcW w:w="567" w:type="dxa"/>
+            <w:vAlign w:val="center"/>
+          </w:tcPr>
+          <w:p>
+            <w:pPr>
+              <w:spacing w:before="40"/>
+              <w:jc w:val="center"/>
+            </w:pPr>
+          </w:p>
+        </w:tc>
+      </w:tr>
+      <w:tr>
+        <w:trPr>
+          <w:trHeight w:val="268"/>
+        </w:trPr>
+        <w:tc>
+          <w:tcPr>
+            <w:tcW w:w="600" w:type="dxa"/>
+            <w:vAlign w:val="center"/>
+          </w:tcPr>
+          <w:p>
+            <w:pPr>
+              <w:spacing w:before="40"/>
+              <w:ind w:left="57" w:right="57"/>
+            </w:pPr>
+            <w:r>
+              <w:t>5</w:t>
+            </w:r>
+          </w:p>
+        </w:tc>
+        <w:tc>
+          <w:tcPr>
+            <w:tcW w:w="8125" w:type="dxa"/>
+            <w:vAlign w:val="center"/>
+          </w:tcPr>
+          <w:p>
+            <w:pPr>
+              <w:jc w:val="left"/>
+              <w:rPr>
+                <w:rFonts w:cs="Arial"/>
+                <w:iCs/>
+              </w:rPr>
+            </w:pPr>
+            <w:r>
+              <w:rPr>
+                <w:rFonts w:cs="Arial"/>
+                <w:iCs/>
+              </w:rPr>
+              <w:t xml:space="preserve">Renseigner un Login erroné et vérifier qu’un message d’erreur apparait : </w:t>
+            </w:r>
+          </w:p>
+          <w:p>
+            <w:pPr>
+              <w:jc w:val="left"/>
+              <w:rPr>
+                <w:rFonts w:cs="Arial"/>
+                <w:iCs/>
+              </w:rPr>
+            </w:pPr>
+          </w:p>
+          <w:p>
+            <w:pPr>
+              <w:jc w:val="left"/>
+              <w:rPr>
+                <w:rFonts w:cs="Arial"/>
+                <w:iCs/>
+              </w:rPr>
+            </w:pPr>
+            <w:r>
+              <w:rPr>
+                <w:rFonts w:cs="Arial"/>
+                <w:iCs/>
+              </w:rPr>
+              <w:t xml:space="preserve">TODO </w:t>
+            </w:r>
+            <w:proofErr w:type="spellStart"/>
+            <w:r>
+              <w:rPr>
+                <w:rFonts w:cs="Arial"/>
+                <w:iCs/>
+              </w:rPr>
+              <w:t>screen</w:t>
+            </w:r>
+            <w:proofErr w:type="spellEnd"/>
+            <w:r>
+              <w:rPr>
+                <w:rFonts w:cs="Arial"/>
+                <w:iCs/>
+              </w:rPr>
+              <w:t xml:space="preserve"> message d’erreur</w:t>
+            </w:r>
+          </w:p>
+        </w:tc>
+        <w:tc>
+          <w:tcPr>
+            <w:tcW w:w="511" w:type="dxa"/>
+            <w:vAlign w:val="center"/>
+          </w:tcPr>
+          <w:p>
+            <w:pPr>
+              <w:spacing w:before="40"/>
+              <w:jc w:val="center"/>
+            </w:pPr>
+          </w:p>
+        </w:tc>
+        <w:tc>
+          <w:tcPr>
+            <w:tcW w:w="567" w:type="dxa"/>
+            <w:vAlign w:val="center"/>
+          </w:tcPr>
+          <w:p>
+            <w:pPr>
+              <w:spacing w:before="40"/>
+              <w:jc w:val="center"/>
+            </w:pPr>
+          </w:p>
+        </w:tc>
+      </w:tr>
+      <w:tr>
+        <w:trPr>
+          <w:trHeight w:val="268"/>
+        </w:trPr>
+        <w:tc>
+          <w:tcPr>
+            <w:tcW w:w="600" w:type="dxa"/>
+            <w:vAlign w:val="center"/>
+          </w:tcPr>
+          <w:p>
+            <w:pPr>
+              <w:spacing w:before="40"/>
+              <w:ind w:left="57" w:right="57"/>
+            </w:pPr>
+            <w:r>
+              <w:t>6</w:t>
+            </w:r>
+          </w:p>
+        </w:tc>
+        <w:tc>
+          <w:tcPr>
+            <w:tcW w:w="8125" w:type="dxa"/>
+            <w:vAlign w:val="center"/>
+          </w:tcPr>
+          <w:p>
+            <w:pPr>
+              <w:jc w:val="left"/>
+              <w:rPr>
+                <w:rFonts w:cs="Arial"/>
+                <w:iCs/>
+              </w:rPr>
+            </w:pPr>
+            <w:r>
+              <w:rPr>
+                <w:rFonts w:cs="Arial"/>
+                <w:iCs/>
+              </w:rPr>
+              <w:t>Fermer la fen</w:t>
+            </w:r>
+            <w:r>
+              <w:rPr>
+                <w:rFonts w:cs="Arial"/>
+                <w:iCs/>
+              </w:rPr>
+              <w:t>être (proprement),</w:t>
+            </w:r>
+            <w:r>
+              <w:rPr>
+                <w:rFonts w:cs="Arial"/>
+                <w:iCs/>
+              </w:rPr>
+              <w:t xml:space="preserve"> </w:t>
+            </w:r>
+            <w:r>
+              <w:rPr>
+                <w:rFonts w:cs="Arial"/>
+                <w:iCs/>
+              </w:rPr>
+              <w:t>p</w:t>
+            </w:r>
+            <w:r>
+              <w:rPr>
+                <w:rFonts w:cs="Arial"/>
+                <w:iCs/>
+              </w:rPr>
+              <w:t>uis relancer l’application. Vérifier que la configuration renseignée précédemment à bien été enregistrée et restituée.</w:t>
+            </w:r>
+          </w:p>
+        </w:tc>
+        <w:tc>
+          <w:tcPr>
+            <w:tcW w:w="511" w:type="dxa"/>
+            <w:vAlign w:val="center"/>
+          </w:tcPr>
+          <w:p>
+            <w:pPr>
+              <w:spacing w:before="40"/>
+              <w:jc w:val="center"/>
+            </w:pPr>
+          </w:p>
+        </w:tc>
+        <w:tc>
+          <w:tcPr>
+            <w:tcW w:w="567" w:type="dxa"/>
+            <w:vAlign w:val="center"/>
+          </w:tcPr>
+          <w:p>
+            <w:pPr>
+              <w:spacing w:before="40"/>
+              <w:jc w:val="center"/>
+            </w:pPr>
+          </w:p>
+        </w:tc>
+      </w:tr>
+      <w:tr>
+        <w:trPr>
+          <w:trHeight w:val="268"/>
+        </w:trPr>
+        <w:tc>
+          <w:tcPr>
+            <w:tcW w:w="600" w:type="dxa"/>
+            <w:vAlign w:val="center"/>
+          </w:tcPr>
+          <w:p>
+            <w:pPr>
+              <w:spacing w:before="40"/>
+              <w:ind w:left="57" w:right="57"/>
+            </w:pPr>
+            <w:r>
+              <w:t>7</w:t>
+            </w:r>
+          </w:p>
+        </w:tc>
+        <w:tc>
+          <w:tcPr>
+            <w:tcW w:w="8125" w:type="dxa"/>
+            <w:vAlign w:val="center"/>
+          </w:tcPr>
+          <w:p>
+            <w:pPr>
+              <w:jc w:val="left"/>
+              <w:rPr>
+                <w:rFonts w:cs="Arial"/>
+                <w:iCs/>
+              </w:rPr>
+            </w:pPr>
+            <w:r>
+              <w:rPr>
+                <w:rFonts w:cs="Arial"/>
+                <w:iCs/>
+              </w:rPr>
+              <w:t>Renseigner correctement le login/</w:t>
+            </w:r>
+            <w:proofErr w:type="spellStart"/>
+            <w:r>
+              <w:rPr>
+                <w:rFonts w:cs="Arial"/>
+                <w:iCs/>
+              </w:rPr>
+              <w:t>password</w:t>
+            </w:r>
+            <w:proofErr w:type="spellEnd"/>
+            <w:r>
+              <w:rPr>
+                <w:rFonts w:cs="Arial"/>
+                <w:iCs/>
+              </w:rPr>
+              <w:t xml:space="preserve"> </w:t>
+            </w:r>
+            <w:r>
+              <w:rPr>
+                <w:rFonts w:cs="Arial"/>
+                <w:iCs/>
+              </w:rPr>
+              <w:t xml:space="preserve">et cliquer sur le bouton de connexion. Vérifier que la liste des personnes connectées est correctement actualisée et que la fenêtre de communication est lancée : </w:t>
+            </w:r>
+          </w:p>
+          <w:p>
+            <w:pPr>
+              <w:jc w:val="left"/>
+              <w:rPr>
+                <w:rFonts w:cs="Arial"/>
+                <w:iCs/>
+              </w:rPr>
+            </w:pPr>
+          </w:p>
+          <w:p>
+            <w:pPr>
+              <w:jc w:val="center"/>
+              <w:rPr>
+                <w:rFonts w:cs="Arial"/>
+                <w:iCs/>
+              </w:rPr>
+            </w:pPr>
+            <w:r>
+              <w:rPr>
+                <w:noProof/>
+              </w:rPr>
+              <w:drawing>
+                <wp:inline distT="0" distB="0" distL="0" distR="0" wp14:anchorId="7DC74579" wp14:editId="537C9BCE">
+                  <wp:extent cx="4838184" cy="2398003"/>
+                  <wp:effectExtent l="0" t="0" r="0" b="0"/>
+                  <wp:docPr id="2" name="Image 2"/>
+                  <wp:cNvGraphicFramePr>
+                    <a:graphicFrameLocks xmlns:a="http://schemas.openxmlformats.org/drawingml/2006/main" noChangeAspect="1"/>
+                  </wp:cNvGraphicFramePr>
+                  <a:graphic xmlns:a="http://schemas.openxmlformats.org/drawingml/2006/main">
+                    <a:graphicData uri="http://schemas.openxmlformats.org/drawingml/2006/picture">
+                      <pic:pic xmlns:pic="http://schemas.openxmlformats.org/drawingml/2006/picture">
+                        <pic:nvPicPr>
+                          <pic:cNvPr id="0" name=""/>
+                          <pic:cNvPicPr/>
+                        </pic:nvPicPr>
+                        <pic:blipFill>
+                          <a:blip r:embed="rId16"/>
+                          <a:stretch>
+                            <a:fillRect/>
+                          </a:stretch>
+                        </pic:blipFill>
+                        <pic:spPr>
+                          <a:xfrm>
+                            <a:off x="0" y="0"/>
+                            <a:ext cx="4840883" cy="2399341"/>
+                          </a:xfrm>
+                          <a:prstGeom prst="rect">
+                            <a:avLst/>
+                          </a:prstGeom>
+                        </pic:spPr>
+                      </pic:pic>
+                    </a:graphicData>
+                  </a:graphic>
+                </wp:inline>
+              </w:drawing>
+            </w:r>
+          </w:p>
+          <w:p>
+            <w:pPr>
+              <w:jc w:val="center"/>
+              <w:rPr>
+                <w:rFonts w:cs="Arial"/>
+                <w:iCs/>
+              </w:rPr>
+            </w:pPr>
+          </w:p>
+        </w:tc>
+        <w:tc>
+          <w:tcPr>
+            <w:tcW w:w="511" w:type="dxa"/>
+            <w:vAlign w:val="center"/>
+          </w:tcPr>
+          <w:p>
+            <w:pPr>
+              <w:spacing w:before="40"/>
+              <w:jc w:val="center"/>
+            </w:pPr>
+          </w:p>
+        </w:tc>
+        <w:tc>
+          <w:tcPr>
+            <w:tcW w:w="567" w:type="dxa"/>
+            <w:vAlign w:val="center"/>
+          </w:tcPr>
+          <w:p>
+            <w:pPr>
+              <w:spacing w:before="40"/>
+              <w:jc w:val="center"/>
             </w:pPr>
           </w:p>
         </w:tc>
@@ -1762,6 +3309,7 @@
               <w:rPr>
                 <w:i/>
               </w:rPr>
+              <w:lastRenderedPageBreak/>
               <w:t>Résultat général</w:t>
             </w:r>
           </w:p>
@@ -1883,6 +3431,491 @@
     </w:p>
     <w:p>
       <w:pPr>
+        <w:pStyle w:val="Titre1"/>
+        <w:ind w:firstLine="708"/>
+        <w:rPr>
+          <w:b w:val="0"/>
+          <w:bCs w:val="0"/>
+          <w:color w:val="215868" w:themeColor="accent5" w:themeShade="80"/>
+          <w:u w:val="single"/>
+        </w:rPr>
+      </w:pPr>
+      <w:bookmarkStart w:id="4" w:name="_Toc373850487"/>
+      <w:r>
+        <w:rPr>
+          <w:bCs w:val="0"/>
+          <w:color w:val="215868" w:themeColor="accent5" w:themeShade="80"/>
+          <w:u w:val="single"/>
+        </w:rPr>
+        <w:t xml:space="preserve">Interface de </w:t>
+      </w:r>
+      <w:r>
+        <w:rPr>
+          <w:bCs w:val="0"/>
+          <w:color w:val="215868" w:themeColor="accent5" w:themeShade="80"/>
+          <w:u w:val="single"/>
+        </w:rPr>
+        <w:t>communication</w:t>
+      </w:r>
+      <w:bookmarkEnd w:id="4"/>
+    </w:p>
+    <w:p/>
+    <w:tbl>
+      <w:tblPr>
+        <w:tblW w:w="9498" w:type="dxa"/>
+        <w:tblInd w:w="70" w:type="dxa"/>
+        <w:tblBorders>
+          <w:top w:val="single" w:sz="4" w:space="0" w:color="auto"/>
+          <w:left w:val="single" w:sz="4" w:space="0" w:color="auto"/>
+          <w:bottom w:val="single" w:sz="4" w:space="0" w:color="auto"/>
+          <w:right w:val="single" w:sz="4" w:space="0" w:color="auto"/>
+          <w:insideH w:val="single" w:sz="4" w:space="0" w:color="auto"/>
+          <w:insideV w:val="single" w:sz="4" w:space="0" w:color="auto"/>
+        </w:tblBorders>
+        <w:tblCellMar>
+          <w:left w:w="70" w:type="dxa"/>
+          <w:right w:w="70" w:type="dxa"/>
+        </w:tblCellMar>
+        <w:tblLook w:val="0000" w:firstRow="0" w:lastRow="0" w:firstColumn="0" w:lastColumn="0" w:noHBand="0" w:noVBand="0"/>
+      </w:tblPr>
+      <w:tblGrid>
+        <w:gridCol w:w="9498"/>
+      </w:tblGrid>
+      <w:tr>
+        <w:trPr>
+          <w:cantSplit/>
+        </w:trPr>
+        <w:tc>
+          <w:tcPr>
+            <w:tcW w:w="9498" w:type="dxa"/>
+            <w:tcBorders>
+              <w:top w:val="single" w:sz="4" w:space="0" w:color="auto"/>
+              <w:left w:val="single" w:sz="4" w:space="0" w:color="auto"/>
+              <w:bottom w:val="single" w:sz="4" w:space="0" w:color="auto"/>
+              <w:right w:val="single" w:sz="4" w:space="0" w:color="auto"/>
+            </w:tcBorders>
+            <w:shd w:val="clear" w:color="auto" w:fill="008080"/>
+          </w:tcPr>
+          <w:p>
+            <w:pPr>
+              <w:pStyle w:val="Pieddepage"/>
+              <w:tabs>
+                <w:tab w:val="clear" w:pos="4536"/>
+                <w:tab w:val="clear" w:pos="9072"/>
+              </w:tabs>
+              <w:spacing w:before="60"/>
+              <w:ind w:left="213"/>
+              <w:rPr>
+                <w:b/>
+                <w:bCs/>
+                <w:color w:val="FFFFFF"/>
+              </w:rPr>
+            </w:pPr>
+            <w:r>
+              <w:rPr>
+                <w:b/>
+                <w:bCs/>
+                <w:color w:val="FFFFFF"/>
+              </w:rPr>
+              <w:t>Prérequis</w:t>
+            </w:r>
+          </w:p>
+        </w:tc>
+      </w:tr>
+      <w:tr>
+        <w:trPr>
+          <w:cantSplit/>
+          <w:trHeight w:val="261"/>
+        </w:trPr>
+        <w:tc>
+          <w:tcPr>
+            <w:tcW w:w="9498" w:type="dxa"/>
+            <w:tcBorders>
+              <w:top w:val="single" w:sz="4" w:space="0" w:color="auto"/>
+              <w:left w:val="single" w:sz="4" w:space="0" w:color="auto"/>
+              <w:bottom w:val="single" w:sz="4" w:space="0" w:color="auto"/>
+              <w:right w:val="single" w:sz="4" w:space="0" w:color="auto"/>
+            </w:tcBorders>
+            <w:vAlign w:val="center"/>
+          </w:tcPr>
+          <w:p>
+            <w:pPr>
+              <w:jc w:val="left"/>
+              <w:rPr>
+                <w:rFonts w:cs="Arial"/>
+              </w:rPr>
+            </w:pPr>
+            <w:r>
+              <w:rPr>
+                <w:rFonts w:cs="Arial"/>
+              </w:rPr>
+              <w:t>Le serveur doit être lancé</w:t>
+            </w:r>
+          </w:p>
+        </w:tc>
+      </w:tr>
+    </w:tbl>
+    <w:p/>
+    <w:p/>
+    <w:tbl>
+      <w:tblPr>
+        <w:tblW w:w="9498" w:type="dxa"/>
+        <w:tblInd w:w="70" w:type="dxa"/>
+        <w:tblBorders>
+          <w:top w:val="single" w:sz="4" w:space="0" w:color="auto"/>
+          <w:left w:val="single" w:sz="4" w:space="0" w:color="auto"/>
+          <w:bottom w:val="single" w:sz="4" w:space="0" w:color="auto"/>
+          <w:right w:val="single" w:sz="4" w:space="0" w:color="auto"/>
+          <w:insideH w:val="single" w:sz="4" w:space="0" w:color="auto"/>
+          <w:insideV w:val="single" w:sz="4" w:space="0" w:color="auto"/>
+        </w:tblBorders>
+        <w:tblCellMar>
+          <w:left w:w="70" w:type="dxa"/>
+          <w:right w:w="70" w:type="dxa"/>
+        </w:tblCellMar>
+        <w:tblLook w:val="0000" w:firstRow="0" w:lastRow="0" w:firstColumn="0" w:lastColumn="0" w:noHBand="0" w:noVBand="0"/>
+      </w:tblPr>
+      <w:tblGrid>
+        <w:gridCol w:w="9498"/>
+      </w:tblGrid>
+      <w:tr>
+        <w:trPr>
+          <w:cantSplit/>
+        </w:trPr>
+        <w:tc>
+          <w:tcPr>
+            <w:tcW w:w="9498" w:type="dxa"/>
+            <w:tcBorders>
+              <w:top w:val="single" w:sz="4" w:space="0" w:color="auto"/>
+              <w:left w:val="single" w:sz="4" w:space="0" w:color="auto"/>
+              <w:bottom w:val="single" w:sz="4" w:space="0" w:color="auto"/>
+              <w:right w:val="single" w:sz="4" w:space="0" w:color="auto"/>
+            </w:tcBorders>
+            <w:shd w:val="clear" w:color="auto" w:fill="008080"/>
+          </w:tcPr>
+          <w:p>
+            <w:pPr>
+              <w:pStyle w:val="Pieddepage"/>
+              <w:tabs>
+                <w:tab w:val="clear" w:pos="4536"/>
+                <w:tab w:val="clear" w:pos="9072"/>
+              </w:tabs>
+              <w:spacing w:before="60"/>
+              <w:ind w:left="213"/>
+              <w:rPr>
+                <w:b/>
+                <w:bCs/>
+                <w:color w:val="FFFFFF"/>
+              </w:rPr>
+            </w:pPr>
+            <w:r>
+              <w:rPr>
+                <w:b/>
+                <w:bCs/>
+                <w:color w:val="FFFFFF"/>
+              </w:rPr>
+              <w:t>Objectif du scénario</w:t>
+            </w:r>
+          </w:p>
+        </w:tc>
+      </w:tr>
+      <w:tr>
+        <w:trPr>
+          <w:cantSplit/>
+          <w:trHeight w:val="261"/>
+        </w:trPr>
+        <w:tc>
+          <w:tcPr>
+            <w:tcW w:w="9498" w:type="dxa"/>
+            <w:tcBorders>
+              <w:top w:val="single" w:sz="4" w:space="0" w:color="auto"/>
+              <w:left w:val="single" w:sz="4" w:space="0" w:color="auto"/>
+              <w:bottom w:val="single" w:sz="4" w:space="0" w:color="auto"/>
+              <w:right w:val="single" w:sz="4" w:space="0" w:color="auto"/>
+            </w:tcBorders>
+            <w:vAlign w:val="center"/>
+          </w:tcPr>
+          <w:p>
+            <w:pPr>
+              <w:jc w:val="left"/>
+              <w:rPr>
+                <w:rFonts w:cs="Arial"/>
+              </w:rPr>
+            </w:pPr>
+            <w:r>
+              <w:rPr>
+                <w:rFonts w:cs="Arial"/>
+              </w:rPr>
+              <w:t xml:space="preserve">Tester l’interface de </w:t>
+            </w:r>
+            <w:r>
+              <w:rPr>
+                <w:rFonts w:cs="Arial"/>
+              </w:rPr>
+              <w:t>communication</w:t>
+            </w:r>
+          </w:p>
+        </w:tc>
+      </w:tr>
+    </w:tbl>
+    <w:p/>
+    <w:p/>
+    <w:tbl>
+      <w:tblPr>
+        <w:tblW w:w="9803" w:type="dxa"/>
+        <w:tblInd w:w="70" w:type="dxa"/>
+        <w:tblBorders>
+          <w:top w:val="single" w:sz="4" w:space="0" w:color="auto"/>
+          <w:left w:val="single" w:sz="4" w:space="0" w:color="auto"/>
+          <w:bottom w:val="single" w:sz="4" w:space="0" w:color="auto"/>
+          <w:right w:val="single" w:sz="4" w:space="0" w:color="auto"/>
+          <w:insideH w:val="single" w:sz="4" w:space="0" w:color="auto"/>
+          <w:insideV w:val="single" w:sz="4" w:space="0" w:color="auto"/>
+        </w:tblBorders>
+        <w:tblLayout w:type="fixed"/>
+        <w:tblCellMar>
+          <w:left w:w="70" w:type="dxa"/>
+          <w:right w:w="70" w:type="dxa"/>
+        </w:tblCellMar>
+        <w:tblLook w:val="0000" w:firstRow="0" w:lastRow="0" w:firstColumn="0" w:lastColumn="0" w:noHBand="0" w:noVBand="0"/>
+      </w:tblPr>
+      <w:tblGrid>
+        <w:gridCol w:w="600"/>
+        <w:gridCol w:w="8125"/>
+        <w:gridCol w:w="511"/>
+        <w:gridCol w:w="567"/>
+      </w:tblGrid>
+      <w:tr>
+        <w:trPr>
+          <w:trHeight w:val="269"/>
+        </w:trPr>
+        <w:tc>
+          <w:tcPr>
+            <w:tcW w:w="8725" w:type="dxa"/>
+            <w:gridSpan w:val="2"/>
+            <w:shd w:val="clear" w:color="auto" w:fill="008080"/>
+            <w:vAlign w:val="center"/>
+          </w:tcPr>
+          <w:p>
+            <w:pPr>
+              <w:pStyle w:val="TableHeading"/>
+              <w:spacing w:after="0"/>
+              <w:ind w:right="71"/>
+              <w:rPr>
+                <w:bCs/>
+                <w:iCs/>
+                <w:color w:val="FFFFFF"/>
+              </w:rPr>
+            </w:pPr>
+            <w:r>
+              <w:rPr>
+                <w:bCs/>
+                <w:iCs/>
+                <w:color w:val="FFFFFF"/>
+              </w:rPr>
+              <w:t>Validation des résultats étape par étape</w:t>
+            </w:r>
+          </w:p>
+        </w:tc>
+        <w:tc>
+          <w:tcPr>
+            <w:tcW w:w="511" w:type="dxa"/>
+            <w:shd w:val="clear" w:color="auto" w:fill="008080"/>
+            <w:vAlign w:val="center"/>
+          </w:tcPr>
+          <w:p>
+            <w:pPr>
+              <w:spacing w:before="40"/>
+              <w:rPr>
+                <w:b/>
+                <w:bCs/>
+                <w:color w:val="FFFFFF"/>
+                <w:lang w:val="nl-NL"/>
+              </w:rPr>
+            </w:pPr>
+            <w:r>
+              <w:rPr>
+                <w:b/>
+                <w:bCs/>
+                <w:iCs/>
+                <w:color w:val="FFFFFF"/>
+                <w:lang w:val="nl-NL"/>
+              </w:rPr>
+              <w:t>OK</w:t>
+            </w:r>
+          </w:p>
+        </w:tc>
+        <w:tc>
+          <w:tcPr>
+            <w:tcW w:w="567" w:type="dxa"/>
+            <w:shd w:val="clear" w:color="auto" w:fill="008080"/>
+            <w:vAlign w:val="center"/>
+          </w:tcPr>
+          <w:p>
+            <w:pPr>
+              <w:spacing w:before="40"/>
+              <w:rPr>
+                <w:b/>
+                <w:bCs/>
+                <w:color w:val="FFFFFF"/>
+                <w:lang w:val="nl-NL"/>
+              </w:rPr>
+            </w:pPr>
+            <w:r>
+              <w:rPr>
+                <w:b/>
+                <w:bCs/>
+                <w:iCs/>
+                <w:color w:val="FFFFFF"/>
+                <w:lang w:val="nl-NL"/>
+              </w:rPr>
+              <w:t>KO</w:t>
+            </w:r>
+          </w:p>
+        </w:tc>
+      </w:tr>
+      <w:tr>
+        <w:trPr>
+          <w:trHeight w:val="465"/>
+        </w:trPr>
+        <w:tc>
+          <w:tcPr>
+            <w:tcW w:w="600" w:type="dxa"/>
+            <w:vAlign w:val="center"/>
+          </w:tcPr>
+          <w:p>
+            <w:pPr>
+              <w:pStyle w:val="TableHeading"/>
+              <w:ind w:right="71"/>
+              <w:rPr>
+                <w:iCs/>
+                <w:lang w:val="nl-NL"/>
+              </w:rPr>
+            </w:pPr>
+            <w:r>
+              <w:rPr>
+                <w:iCs/>
+                <w:lang w:val="nl-NL"/>
+              </w:rPr>
+              <w:t>N°</w:t>
+            </w:r>
+          </w:p>
+        </w:tc>
+        <w:tc>
+          <w:tcPr>
+            <w:tcW w:w="8125" w:type="dxa"/>
+            <w:vAlign w:val="center"/>
+          </w:tcPr>
+          <w:p>
+            <w:pPr>
+              <w:pStyle w:val="TableHeading"/>
+              <w:ind w:right="71"/>
+              <w:jc w:val="left"/>
+              <w:rPr>
+                <w:iCs/>
+              </w:rPr>
+            </w:pPr>
+            <w:r>
+              <w:rPr>
+                <w:iCs/>
+              </w:rPr>
+              <w:t>Résultat attendu / contrôle</w:t>
+            </w:r>
+          </w:p>
+        </w:tc>
+        <w:tc>
+          <w:tcPr>
+            <w:tcW w:w="511" w:type="dxa"/>
+            <w:vAlign w:val="center"/>
+          </w:tcPr>
+          <w:p>
+            <w:pPr>
+              <w:spacing w:before="40"/>
+              <w:jc w:val="center"/>
+              <w:rPr>
+                <w:b/>
+              </w:rPr>
+            </w:pPr>
+          </w:p>
+        </w:tc>
+        <w:tc>
+          <w:tcPr>
+            <w:tcW w:w="567" w:type="dxa"/>
+            <w:vAlign w:val="center"/>
+          </w:tcPr>
+          <w:p>
+            <w:pPr>
+              <w:spacing w:before="40"/>
+              <w:jc w:val="center"/>
+              <w:rPr>
+                <w:b/>
+              </w:rPr>
+            </w:pPr>
+          </w:p>
+        </w:tc>
+      </w:tr>
+      <w:tr>
+        <w:trPr>
+          <w:trHeight w:val="268"/>
+        </w:trPr>
+        <w:tc>
+          <w:tcPr>
+            <w:tcW w:w="600" w:type="dxa"/>
+            <w:vAlign w:val="center"/>
+          </w:tcPr>
+          <w:p>
+            <w:pPr>
+              <w:spacing w:before="40"/>
+              <w:ind w:left="57" w:right="57"/>
+            </w:pPr>
+            <w:r>
+              <w:t>1</w:t>
+            </w:r>
+          </w:p>
+        </w:tc>
+        <w:tc>
+          <w:tcPr>
+            <w:tcW w:w="8125" w:type="dxa"/>
+            <w:vAlign w:val="center"/>
+          </w:tcPr>
+          <w:p>
+            <w:pPr>
+              <w:jc w:val="center"/>
+              <w:rPr>
+                <w:rFonts w:cs="Arial"/>
+                <w:iCs/>
+              </w:rPr>
+            </w:pPr>
+          </w:p>
+        </w:tc>
+        <w:tc>
+          <w:tcPr>
+            <w:tcW w:w="511" w:type="dxa"/>
+            <w:vAlign w:val="center"/>
+          </w:tcPr>
+          <w:p>
+            <w:pPr>
+              <w:spacing w:before="40"/>
+              <w:jc w:val="center"/>
+            </w:pPr>
+          </w:p>
+        </w:tc>
+        <w:tc>
+          <w:tcPr>
+            <w:tcW w:w="567" w:type="dxa"/>
+            <w:vAlign w:val="center"/>
+          </w:tcPr>
+          <w:p>
+            <w:pPr>
+              <w:spacing w:before="40"/>
+              <w:jc w:val="center"/>
+            </w:pPr>
+          </w:p>
+        </w:tc>
+      </w:tr>
+    </w:tbl>
+    <w:p>
+      <w:pPr>
         <w:rPr>
           <w:b/>
           <w:bCs/>
@@ -1991,29 +4024,9 @@
         </w:rPr>
       </w:pPr>
     </w:p>
-    <w:p>
-      <w:pPr>
-        <w:rPr>
-          <w:b/>
-          <w:bCs/>
-          <w:sz w:val="23"/>
-          <w:szCs w:val="23"/>
-        </w:rPr>
-      </w:pPr>
-    </w:p>
-    <w:p>
-      <w:pPr>
-        <w:rPr>
-          <w:b/>
-          <w:bCs/>
-          <w:sz w:val="23"/>
-          <w:szCs w:val="23"/>
-        </w:rPr>
-      </w:pPr>
-    </w:p>
     <w:sectPr>
-      <w:headerReference w:type="default" r:id="rId13"/>
-      <w:footerReference w:type="default" r:id="rId14"/>
+      <w:headerReference w:type="default" r:id="rId17"/>
+      <w:footerReference w:type="default" r:id="rId18"/>
       <w:pgSz w:w="11906" w:h="16838" w:code="9"/>
       <w:pgMar w:top="1418" w:right="1259" w:bottom="1418" w:left="1106" w:header="709" w:footer="45" w:gutter="0"/>
       <w:cols w:space="708"/>
@@ -2181,7 +4194,7 @@
         <w:noProof/>
         <w:sz w:val="18"/>
       </w:rPr>
-      <w:t>3</w:t>
+      <w:t>5</w:t>
     </w:r>
     <w:r>
       <w:rPr>
@@ -2352,7 +4365,7 @@
         <w:noProof/>
         <w:sz w:val="18"/>
       </w:rPr>
-      <w:t>3</w:t>
+      <w:t>5</w:t>
     </w:r>
     <w:r>
       <w:rPr>
@@ -3034,7 +5047,7 @@
         <v:path o:extrusionok="f" gradientshapeok="t" o:connecttype="rect"/>
         <o:lock v:ext="edit" aspectratio="t"/>
       </v:shapetype>
-      <v:shape id="_x0000_i1043" type="#_x0000_t75" style="width:8.85pt;height:8.85pt" o:bullet="t">
+      <v:shape id="_x0000_i1048" type="#_x0000_t75" style="width:8.85pt;height:8.85pt" o:bullet="t">
         <v:imagedata r:id="rId1" o:title="clip_image001"/>
       </v:shape>
     </w:pict>
@@ -15821,6 +17834,7 @@
       </w:numPr>
       <w:tabs>
         <w:tab w:val="clear" w:pos="1137"/>
+        <w:tab w:val="num" w:pos="-18"/>
       </w:tabs>
       <w:ind w:left="360" w:hanging="360"/>
     </w:pPr>
@@ -16762,7 +18776,7 @@
 </file>
 
 <file path=customXml/itemProps1.xml><?xml version="1.0" encoding="utf-8"?>
-<ds:datastoreItem xmlns:ds="http://schemas.openxmlformats.org/officeDocument/2006/customXml" ds:itemID="{7D6EFC21-2B9B-4446-B40A-74DC341344DD}">
+<ds:datastoreItem xmlns:ds="http://schemas.openxmlformats.org/officeDocument/2006/customXml" ds:itemID="{A25138ED-300B-4AA0-A945-68B8DDE3C68D}">
   <ds:schemaRefs>
     <ds:schemaRef ds:uri="http://schemas.openxmlformats.org/officeDocument/2006/bibliography"/>
   </ds:schemaRefs>

</xml_diff>